<commit_message>
Additional changes to 3.1.0 release notes
</commit_message>
<xml_diff>
--- a/doc/release/HPC DME Release Notes 3.1.0.docx
+++ b/doc/release/HPC DME Release Notes 3.1.0.docx
@@ -4025,6 +4025,7 @@
               <w:pStyle w:val="NormalWeb"/>
               <w:spacing w:before="0" w:beforeAutospacing="0" w:after="0" w:afterAutospacing="0"/>
               <w:rPr>
+                <w:del w:id="7" w:author="Menon, Sunita (NIH/NCI) [C]" w:date="2024-04-29T18:16:00Z"/>
                 <w:rFonts w:cstheme="minorHAnsi"/>
                 <w:sz w:val="28"/>
                 <w:szCs w:val="28"/>
@@ -4073,39 +4074,40 @@
               <w:pStyle w:val="NormalWeb"/>
               <w:spacing w:before="0" w:beforeAutospacing="0" w:after="0" w:afterAutospacing="0"/>
               <w:rPr>
+                <w:del w:id="8" w:author="Menon, Sunita (NIH/NCI) [C]" w:date="2024-04-29T18:15:00Z"/>
                 <w:color w:val="0E101A"/>
                 <w:sz w:val="28"/>
                 <w:szCs w:val="28"/>
                 <w:u w:val="single"/>
               </w:rPr>
             </w:pPr>
-            <w:r>
-              <w:rPr>
-                <w:rFonts w:cstheme="minorHAnsi"/>
-                <w:sz w:val="28"/>
-                <w:szCs w:val="28"/>
-                <w:u w:val="single"/>
-              </w:rPr>
-              <w:t>HPCDATAMGM-1878:</w:t>
-            </w:r>
-            <w:r>
-              <w:rPr>
-                <w:rFonts w:cstheme="minorHAnsi"/>
-                <w:sz w:val="28"/>
-                <w:szCs w:val="28"/>
-              </w:rPr>
-              <w:t xml:space="preserve"> Upgraded the DME command line utilities to run on Java 11.</w:t>
-            </w:r>
-          </w:p>
-          <w:p>
-            <w:pPr>
-              <w:rPr>
-                <w:b/>
-                <w:bCs/>
-                <w:sz w:val="28"/>
-                <w:szCs w:val="28"/>
-                <w:u w:val="single"/>
-              </w:rPr>
+            <w:del w:id="9" w:author="Menon, Sunita (NIH/NCI) [C]" w:date="2024-04-29T18:15:00Z">
+              <w:r>
+                <w:rPr>
+                  <w:rFonts w:cstheme="minorHAnsi"/>
+                  <w:sz w:val="28"/>
+                  <w:szCs w:val="28"/>
+                  <w:u w:val="single"/>
+                </w:rPr>
+                <w:delText>HPCDATAMGM-1878:</w:delText>
+              </w:r>
+              <w:r>
+                <w:rPr>
+                  <w:rFonts w:cstheme="minorHAnsi"/>
+                  <w:sz w:val="28"/>
+                  <w:szCs w:val="28"/>
+                </w:rPr>
+                <w:delText xml:space="preserve"> Upgraded the DME command line utilities to run on Java 11.</w:delText>
+              </w:r>
+            </w:del>
+          </w:p>
+          <w:p>
+            <w:pPr>
+              <w:pStyle w:val="NormalWeb"/>
+              <w:spacing w:before="0" w:beforeAutospacing="0" w:after="0" w:afterAutospacing="0"/>
+              <w:pPrChange w:id="10" w:author="Menon, Sunita (NIH/NCI) [C]" w:date="2024-04-29T18:15:00Z">
+                <w:pPr/>
+              </w:pPrChange>
             </w:pPr>
           </w:p>
           <w:p>
@@ -4156,9 +4158,46 @@
                 <w:szCs w:val="32"/>
                 <w:vertAlign w:val="superscript"/>
               </w:rPr>
-              <w:t>New !</w:t>
-            </w:r>
-            <w:del w:id="7" w:author="Frost, Ruth (NIH/NCI) [C]" w:date="2024-04-29T15:35:00Z">
+              <w:t>New</w:t>
+            </w:r>
+            <w:del w:id="11" w:author="Menon, Sunita (NIH/NCI) [C]" w:date="2024-04-29T17:55:00Z">
+              <w:r>
+                <w:rPr>
+                  <w:b/>
+                  <w:bCs/>
+                  <w:color w:val="FF0000"/>
+                  <w:sz w:val="32"/>
+                  <w:szCs w:val="32"/>
+                  <w:vertAlign w:val="superscript"/>
+                </w:rPr>
+                <w:delText xml:space="preserve"> </w:delText>
+              </w:r>
+            </w:del>
+            <w:r>
+              <w:rPr>
+                <w:b/>
+                <w:bCs/>
+                <w:color w:val="FF0000"/>
+                <w:sz w:val="32"/>
+                <w:szCs w:val="32"/>
+                <w:vertAlign w:val="superscript"/>
+              </w:rPr>
+              <w:t>!</w:t>
+            </w:r>
+            <w:ins w:id="12" w:author="Menon, Sunita (NIH/NCI) [C]" w:date="2024-04-29T17:55:00Z">
+              <w:r>
+                <w:rPr>
+                  <w:b/>
+                  <w:bCs/>
+                  <w:color w:val="FF0000"/>
+                  <w:sz w:val="32"/>
+                  <w:szCs w:val="32"/>
+                  <w:vertAlign w:val="superscript"/>
+                </w:rPr>
+                <w:t xml:space="preserve"> </w:t>
+              </w:r>
+            </w:ins>
+            <w:del w:id="13" w:author="Frost, Ruth (NIH/NCI) [C]" w:date="2024-04-29T15:35:00Z">
               <w:r>
                 <w:rPr>
                   <w:sz w:val="28"/>
@@ -4167,7 +4206,7 @@
                 <w:delText xml:space="preserve">A </w:delText>
               </w:r>
             </w:del>
-            <w:ins w:id="8" w:author="Menon, Sunita (NIH/NCI) [C]" w:date="2024-04-29T17:36:00Z">
+            <w:ins w:id="14" w:author="Menon, Sunita (NIH/NCI) [C]" w:date="2024-04-29T17:36:00Z">
               <w:r>
                 <w:rPr>
                   <w:sz w:val="28"/>
@@ -4176,8 +4215,8 @@
                 <w:t xml:space="preserve">We have introduced a </w:t>
               </w:r>
             </w:ins>
-            <w:ins w:id="9" w:author="Frost, Ruth (NIH/NCI) [C]" w:date="2024-04-29T15:35:00Z">
-              <w:del w:id="10" w:author="Menon, Sunita (NIH/NCI) [C]" w:date="2024-04-29T17:36:00Z">
+            <w:ins w:id="15" w:author="Frost, Ruth (NIH/NCI) [C]" w:date="2024-04-29T15:35:00Z">
+              <w:del w:id="16" w:author="Menon, Sunita (NIH/NCI) [C]" w:date="2024-04-29T17:36:00Z">
                 <w:r>
                   <w:rPr>
                     <w:sz w:val="28"/>
@@ -4186,7 +4225,7 @@
                   <w:delText>T</w:delText>
                 </w:r>
               </w:del>
-              <w:del w:id="11" w:author="Menon, Sunita (NIH/NCI) [C]" w:date="2024-04-29T17:37:00Z">
+              <w:del w:id="17" w:author="Menon, Sunita (NIH/NCI) [C]" w:date="2024-04-29T17:37:00Z">
                 <w:r>
                   <w:rPr>
                     <w:sz w:val="28"/>
@@ -4195,13 +4234,15 @@
                   <w:delText>his release introduced a</w:delText>
                 </w:r>
               </w:del>
-              <w:r>
-                <w:rPr>
-                  <w:sz w:val="28"/>
-                  <w:szCs w:val="28"/>
-                </w:rPr>
-                <w:t xml:space="preserve"> </w:t>
-              </w:r>
+              <w:del w:id="18" w:author="Menon, Sunita (NIH/NCI) [C]" w:date="2024-04-29T17:51:00Z">
+                <w:r>
+                  <w:rPr>
+                    <w:sz w:val="28"/>
+                    <w:szCs w:val="28"/>
+                  </w:rPr>
+                  <w:delText xml:space="preserve"> </w:delText>
+                </w:r>
+              </w:del>
             </w:ins>
             <w:r>
               <w:rPr>
@@ -4210,7 +4251,7 @@
               </w:rPr>
               <w:t xml:space="preserve">DME </w:t>
             </w:r>
-            <w:ins w:id="12" w:author="Frost, Ruth (NIH/NCI) [C]" w:date="2024-04-29T15:35:00Z">
+            <w:ins w:id="19" w:author="Frost, Ruth (NIH/NCI) [C]" w:date="2024-04-29T15:35:00Z">
               <w:r>
                 <w:rPr>
                   <w:sz w:val="28"/>
@@ -4254,7 +4295,7 @@
                 <w:fldChar w:fldCharType="end"/>
               </w:r>
             </w:ins>
-            <w:ins w:id="13" w:author="Menon, Sunita (NIH/NCI) [C]" w:date="2024-04-29T17:37:00Z">
+            <w:ins w:id="20" w:author="Menon, Sunita (NIH/NCI) [C]" w:date="2024-04-29T17:37:00Z">
               <w:r>
                 <w:rPr>
                   <w:sz w:val="28"/>
@@ -4263,7 +4304,7 @@
                 <w:t xml:space="preserve"> in this release</w:t>
               </w:r>
             </w:ins>
-            <w:del w:id="14" w:author="Frost, Ruth (NIH/NCI) [C]" w:date="2024-04-29T15:35:00Z">
+            <w:del w:id="21" w:author="Frost, Ruth (NIH/NCI) [C]" w:date="2024-04-29T15:35:00Z">
               <w:r>
                 <w:rPr>
                   <w:sz w:val="28"/>
@@ -4298,9 +4339,25 @@
                 <w:sz w:val="28"/>
                 <w:szCs w:val="28"/>
               </w:rPr>
-              <w:t xml:space="preserve">For adding new questions or other suggestions, </w:t>
-            </w:r>
-            <w:del w:id="15" w:author="Frost, Ruth (NIH/NCI) [C]" w:date="2024-04-29T15:37:00Z">
+              <w:t xml:space="preserve">For adding new questions </w:t>
+            </w:r>
+            <w:ins w:id="22" w:author="Menon, Sunita (NIH/NCI) [C]" w:date="2024-04-29T17:52:00Z">
+              <w:r>
+                <w:rPr>
+                  <w:sz w:val="28"/>
+                  <w:szCs w:val="28"/>
+                </w:rPr>
+                <w:t xml:space="preserve">to this FAQ </w:t>
+              </w:r>
+            </w:ins>
+            <w:r>
+              <w:rPr>
+                <w:sz w:val="28"/>
+                <w:szCs w:val="28"/>
+              </w:rPr>
+              <w:t xml:space="preserve">or other suggestions, </w:t>
+            </w:r>
+            <w:del w:id="23" w:author="Frost, Ruth (NIH/NCI) [C]" w:date="2024-04-29T15:37:00Z">
               <w:r>
                 <w:rPr>
                   <w:sz w:val="28"/>
@@ -4309,7 +4366,7 @@
                 <w:delText>email</w:delText>
               </w:r>
             </w:del>
-            <w:del w:id="16" w:author="Frost, Ruth (NIH/NCI) [C]" w:date="2024-04-29T15:36:00Z">
+            <w:del w:id="24" w:author="Frost, Ruth (NIH/NCI) [C]" w:date="2024-04-29T15:36:00Z">
               <w:r>
                 <w:rPr>
                   <w:sz w:val="28"/>
@@ -4325,7 +4382,7 @@
                 <w:delText>ncidatavault@mail.nih.gov</w:delText>
               </w:r>
             </w:del>
-            <w:ins w:id="17" w:author="Frost, Ruth (NIH/NCI) [C]" w:date="2024-04-29T15:37:00Z">
+            <w:ins w:id="25" w:author="Frost, Ruth (NIH/NCI) [C]" w:date="2024-04-29T15:37:00Z">
               <w:r>
                 <w:rPr>
                   <w:sz w:val="28"/>
@@ -4391,7 +4448,7 @@
               </w:rPr>
               <w:fldChar w:fldCharType="separate"/>
             </w:r>
-            <w:ins w:id="18" w:author="Frost, Ruth (NIH/NCI) [C]" w:date="2024-04-29T15:36:00Z">
+            <w:ins w:id="26" w:author="Frost, Ruth (NIH/NCI) [C]" w:date="2024-04-29T15:36:00Z">
               <w:r>
                 <w:rPr>
                   <w:rStyle w:val="Hyperlink"/>
@@ -4401,7 +4458,7 @@
                 <w:t>NCIDataVault@nih.gov</w:t>
               </w:r>
             </w:ins>
-            <w:ins w:id="19" w:author="Frost, Ruth (NIH/NCI) [C]" w:date="2024-04-29T15:37:00Z">
+            <w:ins w:id="27" w:author="Frost, Ruth (NIH/NCI) [C]" w:date="2024-04-29T15:37:00Z">
               <w:r>
                 <w:rPr>
                   <w:sz w:val="28"/>
@@ -4410,7 +4467,7 @@
                 <w:fldChar w:fldCharType="end"/>
               </w:r>
             </w:ins>
-            <w:ins w:id="20" w:author="Frost, Ruth (NIH/NCI) [C]" w:date="2024-04-29T15:36:00Z">
+            <w:ins w:id="28" w:author="Frost, Ruth (NIH/NCI) [C]" w:date="2024-04-29T15:36:00Z">
               <w:r>
                 <w:rPr>
                   <w:color w:val="000000"/>
@@ -4445,8 +4502,33 @@
                 <w:sz w:val="28"/>
                 <w:szCs w:val="28"/>
               </w:rPr>
-              <w:t>e CLU</w:t>
-            </w:r>
+              <w:t xml:space="preserve">e </w:t>
+            </w:r>
+            <w:ins w:id="29" w:author="Menon, Sunita (NIH/NCI) [C]" w:date="2024-04-29T18:05:00Z">
+              <w:r>
+                <w:rPr>
+                  <w:sz w:val="28"/>
+                  <w:szCs w:val="28"/>
+                </w:rPr>
+                <w:t>the DME command line utilities (</w:t>
+              </w:r>
+            </w:ins>
+            <w:r>
+              <w:rPr>
+                <w:sz w:val="28"/>
+                <w:szCs w:val="28"/>
+              </w:rPr>
+              <w:t>CLU</w:t>
+            </w:r>
+            <w:ins w:id="30" w:author="Menon, Sunita (NIH/NCI) [C]" w:date="2024-04-29T18:05:00Z">
+              <w:r>
+                <w:rPr>
+                  <w:sz w:val="28"/>
+                  <w:szCs w:val="28"/>
+                </w:rPr>
+                <w:t>)</w:t>
+              </w:r>
+            </w:ins>
             <w:r>
               <w:rPr>
                 <w:sz w:val="28"/>
@@ -4459,7 +4541,23 @@
                 <w:sz w:val="28"/>
                 <w:szCs w:val="28"/>
               </w:rPr>
-              <w:t xml:space="preserve">note the follow: </w:t>
+              <w:t>note the follow</w:t>
+            </w:r>
+            <w:ins w:id="31" w:author="Menon, Sunita (NIH/NCI) [C]" w:date="2024-04-29T17:51:00Z">
+              <w:r>
+                <w:rPr>
+                  <w:sz w:val="28"/>
+                  <w:szCs w:val="28"/>
+                </w:rPr>
+                <w:t>ing</w:t>
+              </w:r>
+            </w:ins>
+            <w:r>
+              <w:rPr>
+                <w:sz w:val="28"/>
+                <w:szCs w:val="28"/>
+              </w:rPr>
+              <w:t xml:space="preserve">: </w:t>
             </w:r>
           </w:p>
           <w:p>
@@ -4470,75 +4568,47 @@
                 <w:numId w:val="47"/>
               </w:numPr>
               <w:rPr>
-                <w:sz w:val="28"/>
-                <w:szCs w:val="28"/>
-              </w:rPr>
-            </w:pPr>
-            <w:r>
-              <w:rPr>
-                <w:sz w:val="28"/>
-                <w:szCs w:val="28"/>
-              </w:rPr>
-              <w:t>R</w:t>
-            </w:r>
-            <w:r>
-              <w:rPr>
-                <w:sz w:val="28"/>
-                <w:szCs w:val="28"/>
-              </w:rPr>
-              <w:t xml:space="preserve">egenerate your token using the </w:t>
-            </w:r>
-            <w:r>
-              <w:rPr>
-                <w:i/>
-                <w:iCs/>
-                <w:sz w:val="28"/>
-                <w:szCs w:val="28"/>
-              </w:rPr>
-              <w:t>dm_generate_token</w:t>
-            </w:r>
-            <w:r>
-              <w:rPr>
-                <w:sz w:val="28"/>
-                <w:szCs w:val="28"/>
-              </w:rPr>
-              <w:t xml:space="preserve"> CLU command. Your </w:t>
-            </w:r>
-            <w:r>
-              <w:rPr>
-                <w:sz w:val="28"/>
-                <w:szCs w:val="28"/>
-              </w:rPr>
-              <w:t xml:space="preserve">existing </w:t>
-            </w:r>
-            <w:r>
-              <w:rPr>
-                <w:sz w:val="28"/>
-                <w:szCs w:val="28"/>
-              </w:rPr>
-              <w:t xml:space="preserve">token will not be </w:t>
-            </w:r>
-            <w:r>
-              <w:rPr>
-                <w:sz w:val="28"/>
-                <w:szCs w:val="28"/>
-              </w:rPr>
-              <w:t>accepted</w:t>
-            </w:r>
-            <w:r>
-              <w:rPr>
-                <w:sz w:val="28"/>
-                <w:szCs w:val="28"/>
-              </w:rPr>
-              <w:t xml:space="preserve"> by the new application server</w:t>
-            </w:r>
-            <w:r>
-              <w:rPr>
-                <w:sz w:val="28"/>
-                <w:szCs w:val="28"/>
-              </w:rPr>
-              <w:t xml:space="preserve">.                        </w:t>
-            </w:r>
+                <w:ins w:id="32" w:author="Menon, Sunita (NIH/NCI) [C]" w:date="2024-04-29T18:08:00Z"/>
+                <w:sz w:val="28"/>
+                <w:szCs w:val="28"/>
+              </w:rPr>
+            </w:pPr>
+            <w:ins w:id="33" w:author="Menon, Sunita (NIH/NCI) [C]" w:date="2024-04-29T18:07:00Z">
+              <w:r>
+                <w:rPr>
+                  <w:sz w:val="28"/>
+                  <w:szCs w:val="28"/>
+                </w:rPr>
+                <w:t xml:space="preserve">The CLU was upgraded </w:t>
+              </w:r>
+            </w:ins>
+            <w:ins w:id="34" w:author="Menon, Sunita (NIH/NCI) [C]" w:date="2024-04-29T18:12:00Z">
+              <w:r>
+                <w:rPr>
+                  <w:sz w:val="28"/>
+                  <w:szCs w:val="28"/>
+                </w:rPr>
+                <w:t xml:space="preserve">in this release </w:t>
+              </w:r>
+            </w:ins>
+            <w:ins w:id="35" w:author="Menon, Sunita (NIH/NCI) [C]" w:date="2024-04-29T18:07:00Z">
+              <w:r>
+                <w:rPr>
+                  <w:sz w:val="28"/>
+                  <w:szCs w:val="28"/>
+                </w:rPr>
+                <w:t xml:space="preserve">to run on Java 11. </w:t>
+              </w:r>
+            </w:ins>
+            <w:ins w:id="36" w:author="Menon, Sunita (NIH/NCI) [C]" w:date="2024-04-29T18:06:00Z">
+              <w:r>
+                <w:rPr>
+                  <w:sz w:val="28"/>
+                  <w:szCs w:val="28"/>
+                </w:rPr>
+                <w:t xml:space="preserve">Perform a git pull to obtain the new jar file. </w:t>
+              </w:r>
+            </w:ins>
           </w:p>
           <w:p>
             <w:pPr>
@@ -4548,120 +4618,143 @@
                 <w:numId w:val="47"/>
               </w:numPr>
               <w:rPr>
-                <w:sz w:val="28"/>
-                <w:szCs w:val="28"/>
-              </w:rPr>
-            </w:pPr>
-            <w:r>
-              <w:rPr>
-                <w:color w:val="000000"/>
-                <w:sz w:val="28"/>
-                <w:szCs w:val="28"/>
-              </w:rPr>
-              <w:t>The DME API server keystore </w:t>
-            </w:r>
-            <w:r>
-              <w:rPr>
-                <w:color w:val="000000"/>
-                <w:sz w:val="28"/>
-                <w:szCs w:val="28"/>
-              </w:rPr>
-              <w:t xml:space="preserve">was </w:t>
-            </w:r>
-            <w:r>
-              <w:rPr>
-                <w:color w:val="000000"/>
-                <w:sz w:val="28"/>
-                <w:szCs w:val="28"/>
-              </w:rPr>
-              <w:t>updated in</w:t>
-            </w:r>
-            <w:r>
-              <w:rPr>
-                <w:color w:val="000000"/>
-                <w:sz w:val="28"/>
-                <w:szCs w:val="28"/>
-              </w:rPr>
-              <w:t xml:space="preserve"> this release</w:t>
-            </w:r>
-            <w:r>
-              <w:rPr>
-                <w:color w:val="000000"/>
-                <w:sz w:val="28"/>
-                <w:szCs w:val="28"/>
-              </w:rPr>
-              <w:t xml:space="preserve">.  If you </w:t>
-            </w:r>
-            <w:r>
-              <w:rPr>
-                <w:color w:val="000000"/>
-                <w:sz w:val="28"/>
-                <w:szCs w:val="28"/>
-              </w:rPr>
-              <w:t>use</w:t>
-            </w:r>
-            <w:r>
-              <w:rPr>
-                <w:color w:val="000000"/>
-                <w:sz w:val="28"/>
-                <w:szCs w:val="28"/>
-              </w:rPr>
-              <w:t xml:space="preserve"> CLU</w:t>
-            </w:r>
-            <w:r>
-              <w:rPr>
-                <w:color w:val="000000"/>
-                <w:sz w:val="28"/>
-                <w:szCs w:val="28"/>
-              </w:rPr>
-              <w:t>,</w:t>
-            </w:r>
-            <w:r>
-              <w:rPr>
-                <w:color w:val="000000"/>
-                <w:sz w:val="28"/>
-                <w:szCs w:val="28"/>
-              </w:rPr>
-              <w:t xml:space="preserve"> update your public key at </w:t>
-            </w:r>
-            <w:r>
-              <w:rPr>
-                <w:b/>
-                <w:bCs/>
-                <w:color w:val="000000"/>
-                <w:sz w:val="28"/>
-                <w:szCs w:val="28"/>
-              </w:rPr>
-              <w:t>utils/hpc-client/keystore/keystore-</w:t>
-            </w:r>
-            <w:proofErr w:type="spellStart"/>
-            <w:r>
-              <w:rPr>
-                <w:b/>
-                <w:bCs/>
-                <w:color w:val="000000"/>
-                <w:sz w:val="28"/>
-                <w:szCs w:val="28"/>
-              </w:rPr>
-              <w:t>prod.jks</w:t>
-            </w:r>
-            <w:proofErr w:type="spellEnd"/>
-            <w:r>
-              <w:rPr>
-                <w:color w:val="000000"/>
-                <w:sz w:val="28"/>
-                <w:szCs w:val="28"/>
-              </w:rPr>
-              <w:t> from GitHub master before running any commands</w:t>
-            </w:r>
-            <w:r>
-              <w:rPr>
-                <w:color w:val="000000"/>
-                <w:sz w:val="28"/>
-                <w:szCs w:val="28"/>
-              </w:rPr>
-              <w:t>.</w:t>
-            </w:r>
+                <w:ins w:id="37" w:author="Menon, Sunita (NIH/NCI) [C]" w:date="2024-04-29T18:06:00Z"/>
+                <w:sz w:val="28"/>
+                <w:szCs w:val="28"/>
+                <w:rPrChange w:id="38" w:author="Menon, Sunita (NIH/NCI) [C]" w:date="2024-04-29T18:08:00Z">
+                  <w:rPr>
+                    <w:ins w:id="39" w:author="Menon, Sunita (NIH/NCI) [C]" w:date="2024-04-29T18:06:00Z"/>
+                  </w:rPr>
+                </w:rPrChange>
+              </w:rPr>
+            </w:pPr>
+            <w:ins w:id="40" w:author="Menon, Sunita (NIH/NCI) [C]" w:date="2024-04-29T18:08:00Z">
+              <w:r>
+                <w:rPr>
+                  <w:color w:val="212121"/>
+                  <w:sz w:val="28"/>
+                  <w:szCs w:val="28"/>
+                </w:rPr>
+                <w:t xml:space="preserve">If you run the </w:t>
+              </w:r>
+            </w:ins>
+            <w:ins w:id="41" w:author="Menon, Sunita (NIH/NCI) [C]" w:date="2024-04-29T18:11:00Z">
+              <w:r>
+                <w:rPr>
+                  <w:color w:val="212121"/>
+                  <w:sz w:val="28"/>
+                  <w:szCs w:val="28"/>
+                </w:rPr>
+                <w:t>commands</w:t>
+              </w:r>
+            </w:ins>
+            <w:ins w:id="42" w:author="Menon, Sunita (NIH/NCI) [C]" w:date="2024-04-29T18:08:00Z">
+              <w:r>
+                <w:rPr>
+                  <w:color w:val="212121"/>
+                  <w:sz w:val="28"/>
+                  <w:szCs w:val="28"/>
+                </w:rPr>
+                <w:t xml:space="preserve"> on Helix/</w:t>
+              </w:r>
+              <w:r>
+                <w:rPr>
+                  <w:color w:val="212121"/>
+                  <w:sz w:val="28"/>
+                  <w:szCs w:val="28"/>
+                </w:rPr>
+                <w:t xml:space="preserve">Biowulf, </w:t>
+              </w:r>
+              <w:r>
+                <w:rPr>
+                  <w:color w:val="212121"/>
+                  <w:sz w:val="28"/>
+                  <w:szCs w:val="28"/>
+                </w:rPr>
+                <w:t xml:space="preserve"> </w:t>
+              </w:r>
+              <w:r>
+                <w:rPr>
+                  <w:color w:val="212121"/>
+                  <w:sz w:val="28"/>
+                  <w:szCs w:val="28"/>
+                </w:rPr>
+                <w:t xml:space="preserve">execute </w:t>
+              </w:r>
+              <w:r>
+                <w:rPr>
+                  <w:rFonts w:ascii="Courier New" w:hAnsi="Courier New" w:cs="Courier New"/>
+                  <w:color w:val="1D1C1D"/>
+                  <w:shd w:val="clear" w:color="auto" w:fill="FFFFFF"/>
+                </w:rPr>
+                <w:t>module load java/11.0.21</w:t>
+              </w:r>
+              <w:r>
+                <w:rPr>
+                  <w:i/>
+                  <w:iCs/>
+                  <w:color w:val="1D1C1D"/>
+                  <w:sz w:val="28"/>
+                  <w:szCs w:val="28"/>
+                  <w:shd w:val="clear" w:color="auto" w:fill="FFFFFF"/>
+                </w:rPr>
+                <w:t xml:space="preserve"> </w:t>
+              </w:r>
+              <w:r>
+                <w:rPr>
+                  <w:color w:val="1D1C1D"/>
+                  <w:sz w:val="28"/>
+                  <w:szCs w:val="28"/>
+                  <w:shd w:val="clear" w:color="auto" w:fill="FFFFFF"/>
+                </w:rPr>
+                <w:t>prior to</w:t>
+              </w:r>
+            </w:ins>
+            <w:ins w:id="43" w:author="Menon, Sunita (NIH/NCI) [C]" w:date="2024-04-29T18:12:00Z">
+              <w:r>
+                <w:rPr>
+                  <w:color w:val="1D1C1D"/>
+                  <w:sz w:val="28"/>
+                  <w:szCs w:val="28"/>
+                  <w:shd w:val="clear" w:color="auto" w:fill="FFFFFF"/>
+                </w:rPr>
+                <w:t xml:space="preserve"> </w:t>
+              </w:r>
+            </w:ins>
+            <w:ins w:id="44" w:author="Menon, Sunita (NIH/NCI) [C]" w:date="2024-04-29T18:13:00Z">
+              <w:r>
+                <w:rPr>
+                  <w:color w:val="1D1C1D"/>
+                  <w:sz w:val="28"/>
+                  <w:szCs w:val="28"/>
+                  <w:shd w:val="clear" w:color="auto" w:fill="FFFFFF"/>
+                </w:rPr>
+                <w:t>running</w:t>
+              </w:r>
+            </w:ins>
+            <w:ins w:id="45" w:author="Menon, Sunita (NIH/NCI) [C]" w:date="2024-04-29T18:12:00Z">
+              <w:r>
+                <w:rPr>
+                  <w:color w:val="1D1C1D"/>
+                  <w:sz w:val="28"/>
+                  <w:szCs w:val="28"/>
+                  <w:shd w:val="clear" w:color="auto" w:fill="FFFFFF"/>
+                </w:rPr>
+                <w:t xml:space="preserve"> them</w:t>
+              </w:r>
+            </w:ins>
+            <w:ins w:id="46" w:author="Menon, Sunita (NIH/NCI) [C]" w:date="2024-04-29T18:08:00Z">
+              <w:r>
+                <w:rPr>
+                  <w:rFonts w:ascii="Slack-Lato" w:hAnsi="Slack-Lato"/>
+                  <w:color w:val="1D1C1D"/>
+                  <w:sz w:val="23"/>
+                  <w:szCs w:val="23"/>
+                  <w:shd w:val="clear" w:color="auto" w:fill="FFFFFF"/>
+                </w:rPr>
+                <w:t>.</w:t>
+              </w:r>
+            </w:ins>
           </w:p>
           <w:p>
             <w:pPr>
@@ -4671,106 +4764,423 @@
                 <w:numId w:val="47"/>
               </w:numPr>
               <w:rPr>
-                <w:rStyle w:val="s1"/>
-                <w:sz w:val="28"/>
-                <w:szCs w:val="28"/>
-              </w:rPr>
-            </w:pPr>
-            <w:r>
-              <w:rPr>
-                <w:color w:val="212121"/>
-                <w:sz w:val="28"/>
-                <w:szCs w:val="28"/>
-              </w:rPr>
-              <w:t xml:space="preserve">If you run the CLU </w:t>
-            </w:r>
-            <w:r>
-              <w:rPr>
-                <w:color w:val="212121"/>
-                <w:sz w:val="28"/>
-                <w:szCs w:val="28"/>
-              </w:rPr>
-              <w:t xml:space="preserve">commands on </w:t>
-            </w:r>
-            <w:r>
-              <w:rPr>
-                <w:color w:val="212121"/>
-                <w:sz w:val="28"/>
-                <w:szCs w:val="28"/>
-              </w:rPr>
-              <w:t>Helix/</w:t>
-            </w:r>
-            <w:r>
-              <w:rPr>
-                <w:color w:val="212121"/>
-                <w:sz w:val="28"/>
-                <w:szCs w:val="28"/>
-              </w:rPr>
-              <w:t xml:space="preserve">Biowulf, </w:t>
-            </w:r>
-            <w:r>
-              <w:rPr>
-                <w:color w:val="212121"/>
-                <w:sz w:val="28"/>
-                <w:szCs w:val="28"/>
-              </w:rPr>
-              <w:t xml:space="preserve"> </w:t>
-            </w:r>
-            <w:r>
-              <w:rPr>
-                <w:color w:val="212121"/>
-                <w:sz w:val="28"/>
-                <w:szCs w:val="28"/>
-              </w:rPr>
-              <w:t xml:space="preserve">execute </w:t>
-            </w:r>
-            <w:r>
-              <w:rPr>
-                <w:rFonts w:ascii="Courier New" w:hAnsi="Courier New" w:cs="Courier New"/>
-                <w:color w:val="1D1C1D"/>
-                <w:shd w:val="clear" w:color="auto" w:fill="FFFFFF"/>
-              </w:rPr>
-              <w:t>module load java/11.0.21</w:t>
+                <w:sz w:val="28"/>
+                <w:szCs w:val="28"/>
+              </w:rPr>
+            </w:pPr>
+            <w:ins w:id="47" w:author="Menon, Sunita (NIH/NCI) [C]" w:date="2024-04-29T17:49:00Z">
+              <w:r>
+                <w:rPr>
+                  <w:sz w:val="28"/>
+                  <w:szCs w:val="28"/>
+                </w:rPr>
+                <w:t xml:space="preserve">If you have not used </w:t>
+              </w:r>
+            </w:ins>
+            <w:ins w:id="48" w:author="Menon, Sunita (NIH/NCI) [C]" w:date="2024-04-29T18:10:00Z">
+              <w:r>
+                <w:rPr>
+                  <w:sz w:val="28"/>
+                  <w:szCs w:val="28"/>
+                </w:rPr>
+                <w:t xml:space="preserve">the </w:t>
+              </w:r>
+            </w:ins>
+            <w:ins w:id="49" w:author="Menon, Sunita (NIH/NCI) [C]" w:date="2024-04-29T18:08:00Z">
+              <w:r>
+                <w:rPr>
+                  <w:sz w:val="28"/>
+                  <w:szCs w:val="28"/>
+                </w:rPr>
+                <w:t>CLU</w:t>
+              </w:r>
+            </w:ins>
+            <w:ins w:id="50" w:author="Menon, Sunita (NIH/NCI) [C]" w:date="2024-04-29T17:49:00Z">
+              <w:r>
+                <w:rPr>
+                  <w:sz w:val="28"/>
+                  <w:szCs w:val="28"/>
+                </w:rPr>
+                <w:t xml:space="preserve"> since the previous release (3.0), </w:t>
+              </w:r>
+            </w:ins>
+            <w:ins w:id="51" w:author="Menon, Sunita (NIH/NCI) [C]" w:date="2024-04-29T17:50:00Z">
+              <w:r>
+                <w:rPr>
+                  <w:sz w:val="28"/>
+                  <w:szCs w:val="28"/>
+                </w:rPr>
+                <w:t>r</w:t>
+              </w:r>
+            </w:ins>
+            <w:del w:id="52" w:author="Menon, Sunita (NIH/NCI) [C]" w:date="2024-04-29T17:50:00Z">
+              <w:r>
+                <w:rPr>
+                  <w:sz w:val="28"/>
+                  <w:szCs w:val="28"/>
+                </w:rPr>
+                <w:delText>R</w:delText>
+              </w:r>
+            </w:del>
+            <w:r>
+              <w:rPr>
+                <w:sz w:val="28"/>
+                <w:szCs w:val="28"/>
+              </w:rPr>
+              <w:t xml:space="preserve">egenerate your token using the </w:t>
             </w:r>
             <w:r>
               <w:rPr>
                 <w:i/>
                 <w:iCs/>
-                <w:color w:val="1D1C1D"/>
-                <w:sz w:val="28"/>
-                <w:szCs w:val="28"/>
-                <w:shd w:val="clear" w:color="auto" w:fill="FFFFFF"/>
-              </w:rPr>
-              <w:t xml:space="preserve"> </w:t>
-            </w:r>
-            <w:r>
-              <w:rPr>
-                <w:color w:val="1D1C1D"/>
-                <w:sz w:val="28"/>
-                <w:szCs w:val="28"/>
-                <w:shd w:val="clear" w:color="auto" w:fill="FFFFFF"/>
-              </w:rPr>
-              <w:t xml:space="preserve">prior to running </w:t>
-            </w:r>
-            <w:r>
-              <w:rPr>
-                <w:color w:val="1D1C1D"/>
-                <w:sz w:val="28"/>
-                <w:szCs w:val="28"/>
-                <w:shd w:val="clear" w:color="auto" w:fill="FFFFFF"/>
-              </w:rPr>
-              <w:t>the commands</w:t>
-            </w:r>
-            <w:r>
-              <w:rPr>
-                <w:rFonts w:ascii="Slack-Lato" w:hAnsi="Slack-Lato"/>
-                <w:color w:val="1D1C1D"/>
-                <w:sz w:val="23"/>
-                <w:szCs w:val="23"/>
-                <w:shd w:val="clear" w:color="auto" w:fill="FFFFFF"/>
+                <w:sz w:val="28"/>
+                <w:szCs w:val="28"/>
+              </w:rPr>
+              <w:t>dm_generate_token</w:t>
+            </w:r>
+            <w:del w:id="53" w:author="Menon, Sunita (NIH/NCI) [C]" w:date="2024-04-29T18:11:00Z">
+              <w:r>
+                <w:rPr>
+                  <w:sz w:val="28"/>
+                  <w:szCs w:val="28"/>
+                </w:rPr>
+                <w:delText xml:space="preserve"> CLU</w:delText>
+              </w:r>
+            </w:del>
+            <w:r>
+              <w:rPr>
+                <w:sz w:val="28"/>
+                <w:szCs w:val="28"/>
+              </w:rPr>
+              <w:t xml:space="preserve"> command. Your </w:t>
+            </w:r>
+            <w:r>
+              <w:rPr>
+                <w:sz w:val="28"/>
+                <w:szCs w:val="28"/>
+              </w:rPr>
+              <w:t xml:space="preserve">existing </w:t>
+            </w:r>
+            <w:r>
+              <w:rPr>
+                <w:sz w:val="28"/>
+                <w:szCs w:val="28"/>
+              </w:rPr>
+              <w:t xml:space="preserve">token will not be </w:t>
+            </w:r>
+            <w:r>
+              <w:rPr>
+                <w:sz w:val="28"/>
+                <w:szCs w:val="28"/>
+              </w:rPr>
+              <w:t>accepted</w:t>
+            </w:r>
+            <w:r>
+              <w:rPr>
+                <w:sz w:val="28"/>
+                <w:szCs w:val="28"/>
+              </w:rPr>
+              <w:t xml:space="preserve"> by the new application server</w:t>
+            </w:r>
+            <w:ins w:id="54" w:author="Menon, Sunita (NIH/NCI) [C]" w:date="2024-04-29T17:50:00Z">
+              <w:r>
+                <w:rPr>
+                  <w:sz w:val="28"/>
+                  <w:szCs w:val="28"/>
+                </w:rPr>
+                <w:t xml:space="preserve"> commissioned in release 3.0</w:t>
+              </w:r>
+            </w:ins>
+            <w:r>
+              <w:rPr>
+                <w:sz w:val="28"/>
+                <w:szCs w:val="28"/>
+              </w:rPr>
+              <w:t xml:space="preserve">.                        </w:t>
+            </w:r>
+          </w:p>
+          <w:p>
+            <w:pPr>
+              <w:pStyle w:val="ListParagraph"/>
+              <w:numPr>
+                <w:ilvl w:val="0"/>
+                <w:numId w:val="47"/>
+              </w:numPr>
+              <w:rPr>
+                <w:sz w:val="28"/>
+                <w:szCs w:val="28"/>
+              </w:rPr>
+            </w:pPr>
+            <w:r>
+              <w:rPr>
+                <w:color w:val="000000"/>
+                <w:sz w:val="28"/>
+                <w:szCs w:val="28"/>
+              </w:rPr>
+              <w:t>The DME API server keystore </w:t>
+            </w:r>
+            <w:r>
+              <w:rPr>
+                <w:color w:val="000000"/>
+                <w:sz w:val="28"/>
+                <w:szCs w:val="28"/>
+              </w:rPr>
+              <w:t xml:space="preserve">was </w:t>
+            </w:r>
+            <w:r>
+              <w:rPr>
+                <w:color w:val="000000"/>
+                <w:sz w:val="28"/>
+                <w:szCs w:val="28"/>
+              </w:rPr>
+              <w:t>updated in</w:t>
+            </w:r>
+            <w:r>
+              <w:rPr>
+                <w:color w:val="000000"/>
+                <w:sz w:val="28"/>
+                <w:szCs w:val="28"/>
+              </w:rPr>
+              <w:t xml:space="preserve"> this release</w:t>
+            </w:r>
+            <w:r>
+              <w:rPr>
+                <w:color w:val="000000"/>
+                <w:sz w:val="28"/>
+                <w:szCs w:val="28"/>
+              </w:rPr>
+              <w:t>.  </w:t>
+            </w:r>
+            <w:ins w:id="55" w:author="Menon, Sunita (NIH/NCI) [C]" w:date="2024-04-29T18:06:00Z">
+              <w:r>
+                <w:rPr>
+                  <w:color w:val="000000"/>
+                  <w:sz w:val="28"/>
+                  <w:szCs w:val="28"/>
+                </w:rPr>
+                <w:t>U</w:t>
+              </w:r>
+            </w:ins>
+            <w:del w:id="56" w:author="Menon, Sunita (NIH/NCI) [C]" w:date="2024-04-29T18:06:00Z">
+              <w:r>
+                <w:rPr>
+                  <w:color w:val="000000"/>
+                  <w:sz w:val="28"/>
+                  <w:szCs w:val="28"/>
+                </w:rPr>
+                <w:delText xml:space="preserve">If you </w:delText>
+              </w:r>
+              <w:r>
+                <w:rPr>
+                  <w:color w:val="000000"/>
+                  <w:sz w:val="28"/>
+                  <w:szCs w:val="28"/>
+                </w:rPr>
+                <w:delText>use</w:delText>
+              </w:r>
+              <w:r>
+                <w:rPr>
+                  <w:color w:val="000000"/>
+                  <w:sz w:val="28"/>
+                  <w:szCs w:val="28"/>
+                </w:rPr>
+                <w:delText xml:space="preserve"> CLU</w:delText>
+              </w:r>
+              <w:r>
+                <w:rPr>
+                  <w:color w:val="000000"/>
+                  <w:sz w:val="28"/>
+                  <w:szCs w:val="28"/>
+                </w:rPr>
+                <w:delText>,</w:delText>
+              </w:r>
+              <w:r>
+                <w:rPr>
+                  <w:color w:val="000000"/>
+                  <w:sz w:val="28"/>
+                  <w:szCs w:val="28"/>
+                </w:rPr>
+                <w:delText xml:space="preserve"> u</w:delText>
+              </w:r>
+            </w:del>
+            <w:r>
+              <w:rPr>
+                <w:color w:val="000000"/>
+                <w:sz w:val="28"/>
+                <w:szCs w:val="28"/>
+              </w:rPr>
+              <w:t>pdate your public key at </w:t>
+            </w:r>
+            <w:r>
+              <w:rPr>
+                <w:b/>
+                <w:bCs/>
+                <w:color w:val="000000"/>
+                <w:sz w:val="28"/>
+                <w:szCs w:val="28"/>
+              </w:rPr>
+              <w:t>utils/hpc-client/keystore/keystore-</w:t>
+            </w:r>
+            <w:proofErr w:type="spellStart"/>
+            <w:r>
+              <w:rPr>
+                <w:b/>
+                <w:bCs/>
+                <w:color w:val="000000"/>
+                <w:sz w:val="28"/>
+                <w:szCs w:val="28"/>
+              </w:rPr>
+              <w:t>prod.jks</w:t>
+            </w:r>
+            <w:proofErr w:type="spellEnd"/>
+            <w:r>
+              <w:rPr>
+                <w:color w:val="000000"/>
+                <w:sz w:val="28"/>
+                <w:szCs w:val="28"/>
+              </w:rPr>
+              <w:t> from GitHub master before running any commands</w:t>
+            </w:r>
+            <w:r>
+              <w:rPr>
+                <w:color w:val="000000"/>
+                <w:sz w:val="28"/>
+                <w:szCs w:val="28"/>
               </w:rPr>
               <w:t>.</w:t>
             </w:r>
+          </w:p>
+          <w:p>
+            <w:pPr>
+              <w:pStyle w:val="ListParagraph"/>
+              <w:numPr>
+                <w:ilvl w:val="0"/>
+                <w:numId w:val="47"/>
+              </w:numPr>
+              <w:rPr>
+                <w:del w:id="57" w:author="Menon, Sunita (NIH/NCI) [C]" w:date="2024-04-29T18:13:00Z"/>
+                <w:rStyle w:val="s1"/>
+                <w:sz w:val="28"/>
+                <w:szCs w:val="28"/>
+              </w:rPr>
+            </w:pPr>
+            <w:del w:id="58" w:author="Menon, Sunita (NIH/NCI) [C]" w:date="2024-04-29T18:13:00Z">
+              <w:r>
+                <w:rPr>
+                  <w:color w:val="212121"/>
+                  <w:sz w:val="28"/>
+                  <w:szCs w:val="28"/>
+                </w:rPr>
+                <w:delText>If you run th</w:delText>
+              </w:r>
+            </w:del>
+            <w:del w:id="59" w:author="Menon, Sunita (NIH/NCI) [C]" w:date="2024-04-29T18:11:00Z">
+              <w:r>
+                <w:rPr>
+                  <w:color w:val="212121"/>
+                  <w:sz w:val="28"/>
+                  <w:szCs w:val="28"/>
+                </w:rPr>
+                <w:delText>e CLU</w:delText>
+              </w:r>
+            </w:del>
+            <w:del w:id="60" w:author="Menon, Sunita (NIH/NCI) [C]" w:date="2024-04-29T18:13:00Z">
+              <w:r>
+                <w:rPr>
+                  <w:color w:val="212121"/>
+                  <w:sz w:val="28"/>
+                  <w:szCs w:val="28"/>
+                </w:rPr>
+                <w:delText xml:space="preserve"> </w:delText>
+              </w:r>
+              <w:r>
+                <w:rPr>
+                  <w:color w:val="212121"/>
+                  <w:sz w:val="28"/>
+                  <w:szCs w:val="28"/>
+                </w:rPr>
+                <w:delText xml:space="preserve">commands on </w:delText>
+              </w:r>
+              <w:r>
+                <w:rPr>
+                  <w:color w:val="212121"/>
+                  <w:sz w:val="28"/>
+                  <w:szCs w:val="28"/>
+                </w:rPr>
+                <w:delText>Helix/</w:delText>
+              </w:r>
+              <w:r>
+                <w:rPr>
+                  <w:color w:val="212121"/>
+                  <w:sz w:val="28"/>
+                  <w:szCs w:val="28"/>
+                </w:rPr>
+                <w:delText xml:space="preserve">Biowulf, </w:delText>
+              </w:r>
+              <w:r>
+                <w:rPr>
+                  <w:color w:val="212121"/>
+                  <w:sz w:val="28"/>
+                  <w:szCs w:val="28"/>
+                </w:rPr>
+                <w:delText xml:space="preserve"> </w:delText>
+              </w:r>
+              <w:r>
+                <w:rPr>
+                  <w:color w:val="212121"/>
+                  <w:sz w:val="28"/>
+                  <w:szCs w:val="28"/>
+                </w:rPr>
+                <w:delText xml:space="preserve">execute </w:delText>
+              </w:r>
+              <w:r>
+                <w:rPr>
+                  <w:rFonts w:ascii="Courier New" w:hAnsi="Courier New" w:cs="Courier New"/>
+                  <w:color w:val="1D1C1D"/>
+                  <w:shd w:val="clear" w:color="auto" w:fill="FFFFFF"/>
+                </w:rPr>
+                <w:delText>module load java/11.0.21</w:delText>
+              </w:r>
+              <w:r>
+                <w:rPr>
+                  <w:i/>
+                  <w:iCs/>
+                  <w:color w:val="1D1C1D"/>
+                  <w:sz w:val="28"/>
+                  <w:szCs w:val="28"/>
+                  <w:shd w:val="clear" w:color="auto" w:fill="FFFFFF"/>
+                </w:rPr>
+                <w:delText xml:space="preserve"> </w:delText>
+              </w:r>
+              <w:r>
+                <w:rPr>
+                  <w:color w:val="1D1C1D"/>
+                  <w:sz w:val="28"/>
+                  <w:szCs w:val="28"/>
+                  <w:shd w:val="clear" w:color="auto" w:fill="FFFFFF"/>
+                </w:rPr>
+                <w:delText xml:space="preserve">prior to running </w:delText>
+              </w:r>
+              <w:r>
+                <w:rPr>
+                  <w:color w:val="1D1C1D"/>
+                  <w:sz w:val="28"/>
+                  <w:szCs w:val="28"/>
+                  <w:shd w:val="clear" w:color="auto" w:fill="FFFFFF"/>
+                </w:rPr>
+                <w:delText>the commands</w:delText>
+              </w:r>
+              <w:r>
+                <w:rPr>
+                  <w:rFonts w:ascii="Slack-Lato" w:hAnsi="Slack-Lato"/>
+                  <w:color w:val="1D1C1D"/>
+                  <w:sz w:val="23"/>
+                  <w:szCs w:val="23"/>
+                  <w:shd w:val="clear" w:color="auto" w:fill="FFFFFF"/>
+                </w:rPr>
+                <w:delText>.</w:delText>
+              </w:r>
+            </w:del>
           </w:p>
           <w:p>
             <w:pPr>

</xml_diff>